<commit_message>
updated links to websites and grammar on resume
</commit_message>
<xml_diff>
--- a/assets/docs/Jacques_Resume.docx
+++ b/assets/docs/Jacques_Resume.docx
@@ -71,7 +71,7 @@
           <w:sz w:val="22"/>
           <w:szCs w:val="22"/>
         </w:rPr>
-        <w:t xml:space="preserve">1569 Kolln St, Pleasanton, CA 94566                      </w:t>
+        <w:t xml:space="preserve">1569 Kolln St. Pleasanton, CA 94566                      </w:t>
         <w:tab/>
         <w:tab/>
         <w:t xml:space="preserve">                                jacques.louis.fracchia@gmail.com</w:t>
@@ -211,7 +211,7 @@
           <w:sz w:val="22"/>
           <w:szCs w:val="22"/>
         </w:rPr>
-        <w:t>in the San Francisco, Bay Area.</w:t>
+        <w:t>in the San Francisco Bay Area.</w:t>
       </w:r>
       <w:r>
         <w:rPr>
@@ -504,7 +504,6 @@
           <w:lang w:val="fr-FR"/>
         </w:rPr>
       </w:pPr>
-      <w:bookmarkStart w:id="0" w:name="__DdeLink__133_1785675787"/>
       <w:r>
         <w:rPr>
           <w:bCs/>
@@ -512,17 +511,7 @@
           <w:szCs w:val="22"/>
           <w:lang w:val="fr-FR"/>
         </w:rPr>
-        <w:t>Languages</w:t>
-      </w:r>
-      <w:bookmarkEnd w:id="0"/>
-      <w:r>
-        <w:rPr>
-          <w:bCs/>
-          <w:sz w:val="22"/>
-          <w:szCs w:val="22"/>
-          <w:lang w:val="fr-FR"/>
-        </w:rPr>
-        <w:t xml:space="preserve"> Proficient:</w:t>
+        <w:t>Languages Proficient:</w:t>
       </w:r>
       <w:r>
         <w:rPr>
@@ -939,8 +928,8 @@
         </w:rPr>
         <w:t>Designed a process to automate the downloading of sentinel and Landsat imagery over studied areas. JavaScript functions were used to process the imagery in Google Earth Engine to graph out the vegetation index over multiple watersheds from the last 10 years. The graphs produced verified the lab’s imagery was accurate by having a variance of only 8.2%.</w:t>
       </w:r>
-      <w:bookmarkStart w:id="1" w:name="_Hlk29758299"/>
-      <w:bookmarkEnd w:id="1"/>
+      <w:bookmarkStart w:id="0" w:name="_Hlk29758299"/>
+      <w:bookmarkEnd w:id="0"/>
     </w:p>
     <w:p>
       <w:pPr>

</xml_diff>